<commit_message>
GenieACS 1.2.13 MongoDB 7.0 New Provisions and Presets
</commit_message>
<xml_diff>
--- a/Инструкция GenieACS.docx
+++ b/Инструкция GenieACS.docx
@@ -134,15 +134,89 @@
         </w:rPr>
         <w:t xml:space="preserve">Клонировать проект </w:t>
       </w:r>
-      <w:hyperlink r:id="rId8" w:history="1">
-        <w:r>
-          <w:rPr>
-            <w:rStyle w:val="Hyperlink"/>
-            <w:lang w:val="ru-RU"/>
-          </w:rPr>
-          <w:t>https://github.com/kingnothinq/synertau-genieacs</w:t>
-        </w:r>
-      </w:hyperlink>
+      <w:r>
+        <w:fldChar w:fldCharType="begin"/>
+      </w:r>
+      <w:r>
+        <w:instrText>HYPERLINK</w:instrText>
+      </w:r>
+      <w:r>
+        <w:rPr>
+          <w:lang w:val="ru-RU"/>
+        </w:rPr>
+        <w:instrText xml:space="preserve"> "</w:instrText>
+      </w:r>
+      <w:r>
+        <w:instrText>https</w:instrText>
+      </w:r>
+      <w:r>
+        <w:rPr>
+          <w:lang w:val="ru-RU"/>
+        </w:rPr>
+        <w:instrText>://</w:instrText>
+      </w:r>
+      <w:r>
+        <w:instrText>github</w:instrText>
+      </w:r>
+      <w:r>
+        <w:rPr>
+          <w:lang w:val="ru-RU"/>
+        </w:rPr>
+        <w:instrText>.</w:instrText>
+      </w:r>
+      <w:r>
+        <w:instrText>com</w:instrText>
+      </w:r>
+      <w:r>
+        <w:rPr>
+          <w:lang w:val="ru-RU"/>
+        </w:rPr>
+        <w:instrText>/</w:instrText>
+      </w:r>
+      <w:r>
+        <w:instrText>kingnothinq</w:instrText>
+      </w:r>
+      <w:r>
+        <w:rPr>
+          <w:lang w:val="ru-RU"/>
+        </w:rPr>
+        <w:instrText>/</w:instrText>
+      </w:r>
+      <w:r>
+        <w:instrText>synertau</w:instrText>
+      </w:r>
+      <w:r>
+        <w:rPr>
+          <w:lang w:val="ru-RU"/>
+        </w:rPr>
+        <w:instrText>-</w:instrText>
+      </w:r>
+      <w:r>
+        <w:instrText>genieacs</w:instrText>
+      </w:r>
+      <w:r>
+        <w:rPr>
+          <w:lang w:val="ru-RU"/>
+        </w:rPr>
+        <w:instrText>"</w:instrText>
+      </w:r>
+      <w:r>
+        <w:fldChar w:fldCharType="separate"/>
+      </w:r>
+      <w:r>
+        <w:rPr>
+          <w:rStyle w:val="Hyperlink"/>
+          <w:lang w:val="ru-RU"/>
+        </w:rPr>
+        <w:t>https://github.com/kingnothinq/synertau-genieacs</w:t>
+      </w:r>
+      <w:r>
+        <w:rPr>
+          <w:rStyle w:val="Hyperlink"/>
+          <w:lang w:val="ru-RU"/>
+        </w:rPr>
+        <w:fldChar w:fldCharType="end"/>
+      </w:r>
     </w:p>
     <w:p>
       <w:pPr>
@@ -150,52 +224,24 @@
         <w:rPr>
           <w:i/>
           <w:iCs/>
-          <w:lang w:val="ru-RU"/>
-        </w:rPr>
-      </w:pPr>
-      <w:proofErr w:type="spellStart"/>
+          <w:lang w:val="en-US"/>
+        </w:rPr>
+      </w:pPr>
       <w:r>
         <w:rPr>
           <w:i/>
           <w:iCs/>
-          <w:lang w:val="ru-RU"/>
-        </w:rPr>
-        <w:t>git</w:t>
-      </w:r>
-      <w:proofErr w:type="spellEnd"/>
-      <w:r>
-        <w:rPr>
-          <w:i/>
-          <w:iCs/>
-          <w:lang w:val="ru-RU"/>
-        </w:rPr>
-        <w:t xml:space="preserve"> </w:t>
-      </w:r>
-      <w:proofErr w:type="spellStart"/>
-      <w:r>
-        <w:rPr>
-          <w:i/>
-          <w:iCs/>
-          <w:lang w:val="ru-RU"/>
-        </w:rPr>
-        <w:t>clone</w:t>
-      </w:r>
-      <w:proofErr w:type="spellEnd"/>
-      <w:r>
-        <w:rPr>
-          <w:i/>
-          <w:iCs/>
-          <w:lang w:val="ru-RU"/>
-        </w:rPr>
-        <w:t xml:space="preserve"> </w:t>
-      </w:r>
-      <w:hyperlink r:id="rId9" w:history="1">
+          <w:lang w:val="en-US"/>
+        </w:rPr>
+        <w:t xml:space="preserve">git clone </w:t>
+      </w:r>
+      <w:hyperlink r:id="rId8" w:history="1">
         <w:r>
           <w:rPr>
             <w:rStyle w:val="Hyperlink"/>
             <w:i/>
             <w:iCs/>
-            <w:lang w:val="ru-RU"/>
+            <w:lang w:val="en-US"/>
           </w:rPr>
           <w:t>https://github.com/kingnothinq/synertau-genieacs.git</w:t>
         </w:r>
@@ -280,36 +326,50 @@
         </w:rPr>
         <w:t xml:space="preserve"> будет доступен по адресу: </w:t>
       </w:r>
-      <w:hyperlink w:history="1">
-        <w:r>
-          <w:rPr>
-            <w:rStyle w:val="Hyperlink"/>
-            <w:lang w:val="en-US"/>
-          </w:rPr>
-          <w:t>http</w:t>
-        </w:r>
-        <w:r>
-          <w:rPr>
-            <w:rStyle w:val="Hyperlink"/>
-            <w:lang w:val="ru-RU"/>
-          </w:rPr>
-          <w:t>://&lt;</w:t>
-        </w:r>
-        <w:r>
-          <w:rPr>
-            <w:rStyle w:val="Hyperlink"/>
-            <w:lang w:val="en-US"/>
-          </w:rPr>
-          <w:t>IP</w:t>
-        </w:r>
-        <w:r>
-          <w:rPr>
-            <w:rStyle w:val="Hyperlink"/>
-            <w:lang w:val="ru-RU"/>
-          </w:rPr>
-          <w:t>_сервера&gt;:3000</w:t>
-        </w:r>
-      </w:hyperlink>
+      <w:r>
+        <w:fldChar w:fldCharType="begin"/>
+      </w:r>
+      <w:r>
+        <w:instrText>HYPERLINK</w:instrText>
+      </w:r>
+      <w:r>
+        <w:fldChar w:fldCharType="separate"/>
+      </w:r>
+      <w:r>
+        <w:rPr>
+          <w:rStyle w:val="Hyperlink"/>
+          <w:lang w:val="en-US"/>
+        </w:rPr>
+        <w:t>http</w:t>
+      </w:r>
+      <w:r>
+        <w:rPr>
+          <w:rStyle w:val="Hyperlink"/>
+          <w:lang w:val="ru-RU"/>
+        </w:rPr>
+        <w:t>://&lt;</w:t>
+      </w:r>
+      <w:r>
+        <w:rPr>
+          <w:rStyle w:val="Hyperlink"/>
+          <w:lang w:val="en-US"/>
+        </w:rPr>
+        <w:t>IP</w:t>
+      </w:r>
+      <w:r>
+        <w:rPr>
+          <w:rStyle w:val="Hyperlink"/>
+          <w:lang w:val="ru-RU"/>
+        </w:rPr>
+        <w:t>_сервера&gt;:3000</w:t>
+      </w:r>
+      <w:r>
+        <w:rPr>
+          <w:rStyle w:val="Hyperlink"/>
+          <w:lang w:val="ru-RU"/>
+        </w:rPr>
+        <w:fldChar w:fldCharType="end"/>
+      </w:r>
       <w:r>
         <w:rPr>
           <w:lang w:val="ru-RU"/>
@@ -452,55 +512,27 @@
       <w:pPr>
         <w:ind w:left="720"/>
         <w:rPr>
-          <w:lang w:val="ru-RU"/>
-        </w:rPr>
-      </w:pPr>
-      <w:r>
-        <w:rPr>
-          <w:lang w:val="ru-RU"/>
-        </w:rPr>
-        <w:t xml:space="preserve">Тип: </w:t>
-      </w:r>
-      <w:r>
-        <w:rPr>
-          <w:lang w:val="ru-RU"/>
-        </w:rPr>
-        <w:t xml:space="preserve">1 </w:t>
-      </w:r>
-      <w:proofErr w:type="spellStart"/>
-      <w:r>
-        <w:rPr>
-          <w:lang w:val="ru-RU"/>
-        </w:rPr>
-        <w:t>Firmware</w:t>
-      </w:r>
-      <w:proofErr w:type="spellEnd"/>
-      <w:r>
-        <w:rPr>
-          <w:lang w:val="ru-RU"/>
-        </w:rPr>
-        <w:t xml:space="preserve"> </w:t>
-      </w:r>
-      <w:proofErr w:type="spellStart"/>
-      <w:r>
-        <w:rPr>
-          <w:lang w:val="ru-RU"/>
-        </w:rPr>
-        <w:t>Upgrade</w:t>
-      </w:r>
-      <w:proofErr w:type="spellEnd"/>
-      <w:r>
-        <w:rPr>
-          <w:lang w:val="ru-RU"/>
-        </w:rPr>
-        <w:t xml:space="preserve"> Image</w:t>
+          <w:lang w:val="en-US"/>
+        </w:rPr>
+      </w:pPr>
+      <w:r>
+        <w:rPr>
+          <w:lang w:val="ru-RU"/>
+        </w:rPr>
+        <w:t>Тип</w:t>
+      </w:r>
+      <w:r>
+        <w:rPr>
+          <w:lang w:val="en-US"/>
+        </w:rPr>
+        <w:t>: 1 Firmware Upgrade Image</w:t>
       </w:r>
     </w:p>
     <w:p>
       <w:pPr>
         <w:ind w:left="720"/>
         <w:rPr>
-          <w:lang w:val="ru-RU"/>
+          <w:lang w:val="en-US"/>
         </w:rPr>
       </w:pPr>
       <w:r>
@@ -543,7 +575,7 @@
                     <pic:cNvPicPr/>
                   </pic:nvPicPr>
                   <pic:blipFill>
-                    <a:blip r:embed="rId10"/>
+                    <a:blip r:embed="rId9"/>
                     <a:stretch>
                       <a:fillRect/>
                     </a:stretch>
@@ -786,11 +818,19 @@
           <w:lang w:val="ru-RU"/>
         </w:rPr>
       </w:pPr>
+      <w:proofErr w:type="gramStart"/>
       <w:r>
         <w:rPr>
           <w:lang w:val="fr-FR"/>
         </w:rPr>
-        <w:t>OUI: E0BB0C</w:t>
+        <w:t>OUI:</w:t>
+      </w:r>
+      <w:proofErr w:type="gramEnd"/>
+      <w:r>
+        <w:rPr>
+          <w:lang w:val="fr-FR"/>
+        </w:rPr>
+        <w:t xml:space="preserve"> E0BB0C</w:t>
       </w:r>
     </w:p>
     <w:p>
@@ -802,6 +842,7 @@
       </w:pPr>
       <w:r>
         <w:rPr>
+          <w:noProof/>
           <w:lang w:val="ru-RU"/>
         </w:rPr>
         <w:drawing>
@@ -820,7 +861,7 @@
                     <pic:cNvPicPr/>
                   </pic:nvPicPr>
                   <pic:blipFill>
-                    <a:blip r:embed="rId11"/>
+                    <a:blip r:embed="rId10"/>
                     <a:stretch>
                       <a:fillRect/>
                     </a:stretch>
@@ -911,16 +952,22 @@
           <w:numId w:val="6"/>
         </w:numPr>
         <w:rPr>
-          <w:lang w:val="ru-RU"/>
-        </w:rPr>
-      </w:pPr>
-      <w:r>
-        <w:rPr>
-          <w:lang w:val="ru-RU"/>
-        </w:rPr>
-        <w:t xml:space="preserve">Содержимое </w:t>
-      </w:r>
-      <w:hyperlink r:id="rId12" w:history="1">
+          <w:lang w:val="en-US"/>
+        </w:rPr>
+      </w:pPr>
+      <w:r>
+        <w:rPr>
+          <w:lang w:val="ru-RU"/>
+        </w:rPr>
+        <w:t>Содержимое</w:t>
+      </w:r>
+      <w:r>
+        <w:rPr>
+          <w:lang w:val="en-US"/>
+        </w:rPr>
+        <w:t xml:space="preserve"> </w:t>
+      </w:r>
+      <w:hyperlink r:id="rId11" w:history="1">
         <w:proofErr w:type="spellStart"/>
         <w:r>
           <w:rPr>
@@ -929,15 +976,13 @@
           </w:rPr>
           <w:t>synertau</w:t>
         </w:r>
-        <w:proofErr w:type="spellEnd"/>
         <w:r>
           <w:rPr>
             <w:rStyle w:val="Hyperlink"/>
-            <w:lang w:val="ru-RU"/>
+            <w:lang w:val="en-US"/>
           </w:rPr>
           <w:t>-</w:t>
         </w:r>
-        <w:proofErr w:type="spellStart"/>
         <w:r>
           <w:rPr>
             <w:rStyle w:val="Hyperlink"/>
@@ -949,7 +994,7 @@
         <w:r>
           <w:rPr>
             <w:rStyle w:val="Hyperlink"/>
-            <w:lang w:val="ru-RU"/>
+            <w:lang w:val="en-US"/>
           </w:rPr>
           <w:t>/</w:t>
         </w:r>
@@ -963,10 +1008,11 @@
         <w:r>
           <w:rPr>
             <w:rStyle w:val="Hyperlink"/>
-            <w:lang w:val="ru-RU"/>
+            <w:lang w:val="en-US"/>
           </w:rPr>
           <w:t>/</w:t>
         </w:r>
+        <w:proofErr w:type="spellStart"/>
         <w:r>
           <w:rPr>
             <w:rStyle w:val="Hyperlink"/>
@@ -977,7 +1023,7 @@
         <w:r>
           <w:rPr>
             <w:rStyle w:val="Hyperlink"/>
-            <w:lang w:val="ru-RU"/>
+            <w:lang w:val="en-US"/>
           </w:rPr>
           <w:t>_</w:t>
         </w:r>
@@ -991,7 +1037,7 @@
         <w:r>
           <w:rPr>
             <w:rStyle w:val="Hyperlink"/>
-            <w:lang w:val="ru-RU"/>
+            <w:lang w:val="en-US"/>
           </w:rPr>
           <w:t>_</w:t>
         </w:r>
@@ -1005,11 +1051,10 @@
         <w:r>
           <w:rPr>
             <w:rStyle w:val="Hyperlink"/>
-            <w:lang w:val="ru-RU"/>
+            <w:lang w:val="en-US"/>
           </w:rPr>
           <w:t>.</w:t>
         </w:r>
-        <w:proofErr w:type="spellStart"/>
         <w:r>
           <w:rPr>
             <w:rStyle w:val="Hyperlink"/>
@@ -1021,7 +1066,7 @@
       </w:hyperlink>
       <w:r>
         <w:rPr>
-          <w:lang w:val="ru-RU"/>
+          <w:lang w:val="en-US"/>
         </w:rPr>
         <w:t xml:space="preserve"> </w:t>
       </w:r>
@@ -1029,7 +1074,13 @@
         <w:rPr>
           <w:lang w:val="ru-RU"/>
         </w:rPr>
-        <w:t xml:space="preserve">в </w:t>
+        <w:t>в</w:t>
+      </w:r>
+      <w:r>
+        <w:rPr>
+          <w:lang w:val="en-US"/>
+        </w:rPr>
+        <w:t xml:space="preserve"> </w:t>
       </w:r>
       <w:r>
         <w:rPr>
@@ -1039,7 +1090,7 @@
       </w:r>
       <w:r>
         <w:rPr>
-          <w:lang w:val="ru-RU"/>
+          <w:lang w:val="en-US"/>
         </w:rPr>
         <w:t xml:space="preserve"> </w:t>
       </w:r>
@@ -1053,7 +1104,7 @@
       <w:proofErr w:type="spellEnd"/>
       <w:r>
         <w:rPr>
-          <w:lang w:val="ru-RU"/>
+          <w:lang w:val="en-US"/>
         </w:rPr>
         <w:t xml:space="preserve"> </w:t>
       </w:r>
@@ -1065,7 +1116,7 @@
       </w:r>
       <w:r>
         <w:rPr>
-          <w:lang w:val="ru-RU"/>
+          <w:lang w:val="en-US"/>
         </w:rPr>
         <w:t xml:space="preserve"> </w:t>
       </w:r>
@@ -1078,7 +1129,7 @@
           <w:numId w:val="6"/>
         </w:numPr>
         <w:rPr>
-          <w:lang w:val="ru-RU"/>
+          <w:lang w:val="en-US"/>
         </w:rPr>
       </w:pPr>
       <w:r>
@@ -1089,11 +1140,11 @@
       </w:r>
       <w:r>
         <w:rPr>
-          <w:lang w:val="ru-RU"/>
+          <w:lang w:val="en-US"/>
         </w:rPr>
         <w:t xml:space="preserve"> </w:t>
       </w:r>
-      <w:hyperlink r:id="rId13" w:history="1">
+      <w:hyperlink r:id="rId12" w:history="1">
         <w:proofErr w:type="spellStart"/>
         <w:r>
           <w:rPr>
@@ -1102,15 +1153,13 @@
           </w:rPr>
           <w:t>synertau</w:t>
         </w:r>
-        <w:proofErr w:type="spellEnd"/>
         <w:r>
           <w:rPr>
             <w:rStyle w:val="Hyperlink"/>
-            <w:lang w:val="ru-RU"/>
+            <w:lang w:val="en-US"/>
           </w:rPr>
           <w:t>-</w:t>
         </w:r>
-        <w:proofErr w:type="spellStart"/>
         <w:r>
           <w:rPr>
             <w:rStyle w:val="Hyperlink"/>
@@ -1122,7 +1171,7 @@
         <w:r>
           <w:rPr>
             <w:rStyle w:val="Hyperlink"/>
-            <w:lang w:val="ru-RU"/>
+            <w:lang w:val="en-US"/>
           </w:rPr>
           <w:t>/</w:t>
         </w:r>
@@ -1136,7 +1185,7 @@
         <w:r>
           <w:rPr>
             <w:rStyle w:val="Hyperlink"/>
-            <w:lang w:val="ru-RU"/>
+            <w:lang w:val="en-US"/>
           </w:rPr>
           <w:t>/</w:t>
         </w:r>
@@ -1150,7 +1199,7 @@
         <w:r>
           <w:rPr>
             <w:rStyle w:val="Hyperlink"/>
-            <w:lang w:val="ru-RU"/>
+            <w:lang w:val="en-US"/>
           </w:rPr>
           <w:t>_</w:t>
         </w:r>
@@ -1164,7 +1213,7 @@
         <w:r>
           <w:rPr>
             <w:rStyle w:val="Hyperlink"/>
-            <w:lang w:val="ru-RU"/>
+            <w:lang w:val="en-US"/>
           </w:rPr>
           <w:t>_</w:t>
         </w:r>
@@ -1178,7 +1227,7 @@
         <w:r>
           <w:rPr>
             <w:rStyle w:val="Hyperlink"/>
-            <w:lang w:val="ru-RU"/>
+            <w:lang w:val="en-US"/>
           </w:rPr>
           <w:t>.</w:t>
         </w:r>
@@ -1194,7 +1243,7 @@
       </w:hyperlink>
       <w:r>
         <w:rPr>
-          <w:lang w:val="ru-RU"/>
+          <w:lang w:val="en-US"/>
         </w:rPr>
         <w:t xml:space="preserve"> </w:t>
       </w:r>
@@ -1206,7 +1255,7 @@
       </w:r>
       <w:r>
         <w:rPr>
-          <w:lang w:val="ru-RU"/>
+          <w:lang w:val="en-US"/>
         </w:rPr>
         <w:t xml:space="preserve"> </w:t>
       </w:r>
@@ -1218,7 +1267,7 @@
       </w:r>
       <w:r>
         <w:rPr>
-          <w:lang w:val="ru-RU"/>
+          <w:lang w:val="en-US"/>
         </w:rPr>
         <w:t xml:space="preserve"> </w:t>
       </w:r>
@@ -1230,7 +1279,7 @@
       </w:r>
       <w:r>
         <w:rPr>
-          <w:lang w:val="ru-RU"/>
+          <w:lang w:val="en-US"/>
         </w:rPr>
         <w:t xml:space="preserve"> </w:t>
       </w:r>
@@ -1276,31 +1325,123 @@
         </w:rPr>
         <w:t xml:space="preserve">из папки </w:t>
       </w:r>
-      <w:hyperlink r:id="rId14" w:history="1">
-        <w:proofErr w:type="spellStart"/>
-        <w:r>
-          <w:rPr>
-            <w:rStyle w:val="Hyperlink"/>
-            <w:lang w:val="ru-RU"/>
-          </w:rPr>
-          <w:t>synertau-genieacs</w:t>
-        </w:r>
-        <w:proofErr w:type="spellEnd"/>
-        <w:r>
-          <w:rPr>
-            <w:rStyle w:val="Hyperlink"/>
-            <w:lang w:val="ru-RU"/>
-          </w:rPr>
-          <w:t>/</w:t>
-        </w:r>
-        <w:r>
-          <w:rPr>
-            <w:rStyle w:val="Hyperlink"/>
-            <w:lang w:val="en-US"/>
-          </w:rPr>
-          <w:t>postman</w:t>
-        </w:r>
-      </w:hyperlink>
+      <w:r>
+        <w:fldChar w:fldCharType="begin"/>
+      </w:r>
+      <w:r>
+        <w:instrText>HYPERLINK</w:instrText>
+      </w:r>
+      <w:r>
+        <w:rPr>
+          <w:lang w:val="ru-RU"/>
+        </w:rPr>
+        <w:instrText xml:space="preserve"> "</w:instrText>
+      </w:r>
+      <w:r>
+        <w:instrText>https</w:instrText>
+      </w:r>
+      <w:r>
+        <w:rPr>
+          <w:lang w:val="ru-RU"/>
+        </w:rPr>
+        <w:instrText>://</w:instrText>
+      </w:r>
+      <w:r>
+        <w:instrText>github</w:instrText>
+      </w:r>
+      <w:r>
+        <w:rPr>
+          <w:lang w:val="ru-RU"/>
+        </w:rPr>
+        <w:instrText>.</w:instrText>
+      </w:r>
+      <w:r>
+        <w:instrText>com</w:instrText>
+      </w:r>
+      <w:r>
+        <w:rPr>
+          <w:lang w:val="ru-RU"/>
+        </w:rPr>
+        <w:instrText>/</w:instrText>
+      </w:r>
+      <w:r>
+        <w:instrText>kingnothinq</w:instrText>
+      </w:r>
+      <w:r>
+        <w:rPr>
+          <w:lang w:val="ru-RU"/>
+        </w:rPr>
+        <w:instrText>/</w:instrText>
+      </w:r>
+      <w:r>
+        <w:instrText>synertau</w:instrText>
+      </w:r>
+      <w:r>
+        <w:rPr>
+          <w:lang w:val="ru-RU"/>
+        </w:rPr>
+        <w:instrText>-</w:instrText>
+      </w:r>
+      <w:r>
+        <w:instrText>genieacs</w:instrText>
+      </w:r>
+      <w:r>
+        <w:rPr>
+          <w:lang w:val="ru-RU"/>
+        </w:rPr>
+        <w:instrText>/</w:instrText>
+      </w:r>
+      <w:r>
+        <w:instrText>tree</w:instrText>
+      </w:r>
+      <w:r>
+        <w:rPr>
+          <w:lang w:val="ru-RU"/>
+        </w:rPr>
+        <w:instrText>/</w:instrText>
+      </w:r>
+      <w:r>
+        <w:instrText>master</w:instrText>
+      </w:r>
+      <w:r>
+        <w:rPr>
+          <w:lang w:val="ru-RU"/>
+        </w:rPr>
+        <w:instrText>/</w:instrText>
+      </w:r>
+      <w:r>
+        <w:instrText>postman</w:instrText>
+      </w:r>
+      <w:r>
+        <w:rPr>
+          <w:lang w:val="ru-RU"/>
+        </w:rPr>
+        <w:instrText>"</w:instrText>
+      </w:r>
+      <w:r>
+        <w:fldChar w:fldCharType="separate"/>
+      </w:r>
+      <w:r>
+        <w:rPr>
+          <w:rStyle w:val="Hyperlink"/>
+          <w:lang w:val="ru-RU"/>
+        </w:rPr>
+        <w:t>synertau-genieacs/</w:t>
+      </w:r>
+      <w:r>
+        <w:rPr>
+          <w:rStyle w:val="Hyperlink"/>
+          <w:lang w:val="en-US"/>
+        </w:rPr>
+        <w:t>postman</w:t>
+      </w:r>
+      <w:r>
+        <w:rPr>
+          <w:rStyle w:val="Hyperlink"/>
+          <w:lang w:val="en-US"/>
+        </w:rPr>
+        <w:fldChar w:fldCharType="end"/>
+      </w:r>
       <w:r>
         <w:rPr>
           <w:lang w:val="ru-RU"/>
@@ -1432,7 +1573,7 @@
                     <pic:cNvPicPr/>
                   </pic:nvPicPr>
                   <pic:blipFill>
-                    <a:blip r:embed="rId15"/>
+                    <a:blip r:embed="rId13"/>
                     <a:stretch>
                       <a:fillRect/>
                     </a:stretch>
@@ -1517,10 +1658,10 @@
           <w:noProof/>
         </w:rPr>
         <w:drawing>
-          <wp:inline distT="0" distB="0" distL="0" distR="0" wp14:anchorId="72CA865D" wp14:editId="4CD19BF2">
-            <wp:extent cx="5943600" cy="3343275"/>
-            <wp:effectExtent l="0" t="0" r="0" b="9525"/>
-            <wp:docPr id="1733697906" name="Picture 1" descr="A screenshot of a computer&#10;&#10;Description automatically generated"/>
+          <wp:inline distT="0" distB="0" distL="0" distR="0" wp14:anchorId="552A1CFA" wp14:editId="59A68A77">
+            <wp:extent cx="5943600" cy="3157855"/>
+            <wp:effectExtent l="0" t="0" r="0" b="4445"/>
+            <wp:docPr id="1556174330" name="Picture 1" descr="A screenshot of a computer&#10;&#10;Description automatically generated"/>
             <wp:cNvGraphicFramePr>
               <a:graphicFrameLocks xmlns:a="http://schemas.openxmlformats.org/drawingml/2006/main" noChangeAspect="1"/>
             </wp:cNvGraphicFramePr>
@@ -1528,7 +1669,166 @@
               <a:graphicData uri="http://schemas.openxmlformats.org/drawingml/2006/picture">
                 <pic:pic xmlns:pic="http://schemas.openxmlformats.org/drawingml/2006/picture">
                   <pic:nvPicPr>
-                    <pic:cNvPr id="1733697906" name="Picture 1" descr="A screenshot of a computer&#10;&#10;Description automatically generated"/>
+                    <pic:cNvPr id="1556174330" name="Picture 1" descr="A screenshot of a computer&#10;&#10;Description automatically generated"/>
+                    <pic:cNvPicPr/>
+                  </pic:nvPicPr>
+                  <pic:blipFill>
+                    <a:blip r:embed="rId14"/>
+                    <a:stretch>
+                      <a:fillRect/>
+                    </a:stretch>
+                  </pic:blipFill>
+                  <pic:spPr>
+                    <a:xfrm>
+                      <a:off x="0" y="0"/>
+                      <a:ext cx="5943600" cy="3157855"/>
+                    </a:xfrm>
+                    <a:prstGeom prst="rect">
+                      <a:avLst/>
+                    </a:prstGeom>
+                  </pic:spPr>
+                </pic:pic>
+              </a:graphicData>
+            </a:graphic>
+          </wp:inline>
+        </w:drawing>
+      </w:r>
+    </w:p>
+    <w:p>
+      <w:pPr>
+        <w:pStyle w:val="ListParagraph"/>
+        <w:numPr>
+          <w:ilvl w:val="0"/>
+          <w:numId w:val="4"/>
+        </w:numPr>
+        <w:rPr>
+          <w:lang w:val="ru-RU"/>
+        </w:rPr>
+      </w:pPr>
+      <w:r>
+        <w:rPr>
+          <w:lang w:val="ru-RU"/>
+        </w:rPr>
+        <w:t xml:space="preserve">Настроить </w:t>
+      </w:r>
+      <w:r>
+        <w:rPr>
+          <w:lang w:val="en-US"/>
+        </w:rPr>
+        <w:t>Presets</w:t>
+      </w:r>
+      <w:r>
+        <w:rPr>
+          <w:lang w:val="ru-RU"/>
+        </w:rPr>
+        <w:t>.</w:t>
+      </w:r>
+    </w:p>
+    <w:p>
+      <w:pPr>
+        <w:pStyle w:val="ListParagraph"/>
+        <w:rPr>
+          <w:lang w:val="ru-RU"/>
+        </w:rPr>
+      </w:pPr>
+      <w:r>
+        <w:rPr>
+          <w:lang w:val="ru-RU"/>
+        </w:rPr>
+        <w:t>В коллекциях запустить соответствующую папку.</w:t>
+      </w:r>
+    </w:p>
+    <w:p>
+      <w:pPr>
+        <w:pStyle w:val="ListParagraph"/>
+        <w:rPr>
+          <w:lang w:val="ru-RU"/>
+        </w:rPr>
+      </w:pPr>
+      <w:r>
+        <w:rPr>
+          <w:noProof/>
+        </w:rPr>
+        <w:lastRenderedPageBreak/>
+        <w:drawing>
+          <wp:inline distT="0" distB="0" distL="0" distR="0" wp14:anchorId="60668ABF" wp14:editId="591E35B5">
+            <wp:extent cx="5943600" cy="3157855"/>
+            <wp:effectExtent l="0" t="0" r="0" b="4445"/>
+            <wp:docPr id="1267694567" name="Picture 1" descr="A screenshot of a computer&#10;&#10;Description automatically generated"/>
+            <wp:cNvGraphicFramePr>
+              <a:graphicFrameLocks xmlns:a="http://schemas.openxmlformats.org/drawingml/2006/main" noChangeAspect="1"/>
+            </wp:cNvGraphicFramePr>
+            <a:graphic xmlns:a="http://schemas.openxmlformats.org/drawingml/2006/main">
+              <a:graphicData uri="http://schemas.openxmlformats.org/drawingml/2006/picture">
+                <pic:pic xmlns:pic="http://schemas.openxmlformats.org/drawingml/2006/picture">
+                  <pic:nvPicPr>
+                    <pic:cNvPr id="1267694567" name="Picture 1" descr="A screenshot of a computer&#10;&#10;Description automatically generated"/>
+                    <pic:cNvPicPr/>
+                  </pic:nvPicPr>
+                  <pic:blipFill>
+                    <a:blip r:embed="rId15"/>
+                    <a:stretch>
+                      <a:fillRect/>
+                    </a:stretch>
+                  </pic:blipFill>
+                  <pic:spPr>
+                    <a:xfrm>
+                      <a:off x="0" y="0"/>
+                      <a:ext cx="5943600" cy="3157855"/>
+                    </a:xfrm>
+                    <a:prstGeom prst="rect">
+                      <a:avLst/>
+                    </a:prstGeom>
+                  </pic:spPr>
+                </pic:pic>
+              </a:graphicData>
+            </a:graphic>
+          </wp:inline>
+        </w:drawing>
+      </w:r>
+    </w:p>
+    <w:p>
+      <w:pPr>
+        <w:pStyle w:val="ListParagraph"/>
+        <w:numPr>
+          <w:ilvl w:val="0"/>
+          <w:numId w:val="4"/>
+        </w:numPr>
+        <w:rPr>
+          <w:lang w:val="ru-RU"/>
+        </w:rPr>
+      </w:pPr>
+      <w:r>
+        <w:rPr>
+          <w:lang w:val="ru-RU"/>
+        </w:rPr>
+        <w:t>Результат должен выглядеть так.</w:t>
+      </w:r>
+    </w:p>
+    <w:p>
+      <w:pPr>
+        <w:pStyle w:val="ListParagraph"/>
+        <w:rPr>
+          <w:lang w:val="ru-RU"/>
+        </w:rPr>
+      </w:pPr>
+      <w:r>
+        <w:rPr>
+          <w:lang w:val="ru-RU"/>
+        </w:rPr>
+        <w:drawing>
+          <wp:inline distT="0" distB="0" distL="0" distR="0" wp14:anchorId="70015773" wp14:editId="5255F211">
+            <wp:extent cx="5943600" cy="2218055"/>
+            <wp:effectExtent l="0" t="0" r="0" b="0"/>
+            <wp:docPr id="974894748" name="Picture 1" descr="A screenshot of a computer&#10;&#10;Description automatically generated"/>
+            <wp:cNvGraphicFramePr>
+              <a:graphicFrameLocks xmlns:a="http://schemas.openxmlformats.org/drawingml/2006/main" noChangeAspect="1"/>
+            </wp:cNvGraphicFramePr>
+            <a:graphic xmlns:a="http://schemas.openxmlformats.org/drawingml/2006/main">
+              <a:graphicData uri="http://schemas.openxmlformats.org/drawingml/2006/picture">
+                <pic:pic xmlns:pic="http://schemas.openxmlformats.org/drawingml/2006/picture">
+                  <pic:nvPicPr>
+                    <pic:cNvPr id="974894748" name="Picture 1" descr="A screenshot of a computer&#10;&#10;Description automatically generated"/>
                     <pic:cNvPicPr/>
                   </pic:nvPicPr>
                   <pic:blipFill>
@@ -1540,7 +1840,7 @@
                   <pic:spPr>
                     <a:xfrm>
                       <a:off x="0" y="0"/>
-                      <a:ext cx="5943600" cy="3343275"/>
+                      <a:ext cx="5943600" cy="2218055"/>
                     </a:xfrm>
                     <a:prstGeom prst="rect">
                       <a:avLst/>
@@ -1556,64 +1856,20 @@
     <w:p>
       <w:pPr>
         <w:pStyle w:val="ListParagraph"/>
-        <w:numPr>
-          <w:ilvl w:val="0"/>
-          <w:numId w:val="4"/>
-        </w:numPr>
-        <w:rPr>
-          <w:lang w:val="ru-RU"/>
-        </w:rPr>
-      </w:pPr>
-      <w:r>
-        <w:rPr>
-          <w:lang w:val="ru-RU"/>
-        </w:rPr>
-        <w:t xml:space="preserve">Настроить </w:t>
-      </w:r>
-      <w:r>
-        <w:rPr>
-          <w:lang w:val="en-US"/>
-        </w:rPr>
-        <w:t>Presets</w:t>
-      </w:r>
-      <w:r>
-        <w:rPr>
-          <w:lang w:val="ru-RU"/>
-        </w:rPr>
-        <w:t>.</w:t>
-      </w:r>
-    </w:p>
-    <w:p>
-      <w:pPr>
-        <w:pStyle w:val="ListParagraph"/>
-        <w:rPr>
-          <w:lang w:val="ru-RU"/>
-        </w:rPr>
-      </w:pPr>
-      <w:r>
-        <w:rPr>
-          <w:lang w:val="ru-RU"/>
-        </w:rPr>
-        <w:t>В коллекциях запустить соответствующую папку.</w:t>
-      </w:r>
-    </w:p>
-    <w:p>
-      <w:pPr>
-        <w:pStyle w:val="ListParagraph"/>
-        <w:rPr>
-          <w:lang w:val="ru-RU"/>
-        </w:rPr>
-      </w:pPr>
-      <w:r>
-        <w:rPr>
-          <w:noProof/>
+        <w:rPr>
+          <w:lang w:val="ru-RU"/>
+        </w:rPr>
+      </w:pPr>
+      <w:r>
+        <w:rPr>
+          <w:lang w:val="ru-RU"/>
         </w:rPr>
         <w:lastRenderedPageBreak/>
         <w:drawing>
-          <wp:inline distT="0" distB="0" distL="0" distR="0" wp14:anchorId="37D2FCBF" wp14:editId="59A353C5">
-            <wp:extent cx="5943600" cy="3343275"/>
-            <wp:effectExtent l="0" t="0" r="0" b="9525"/>
-            <wp:docPr id="624728417" name="Picture 1"/>
+          <wp:inline distT="0" distB="0" distL="0" distR="0" wp14:anchorId="3AC127CF" wp14:editId="5CCE35CB">
+            <wp:extent cx="5943600" cy="3622040"/>
+            <wp:effectExtent l="0" t="0" r="0" b="0"/>
+            <wp:docPr id="277664321" name="Picture 1" descr="A screenshot of a computer&#10;&#10;Description automatically generated"/>
             <wp:cNvGraphicFramePr>
               <a:graphicFrameLocks xmlns:a="http://schemas.openxmlformats.org/drawingml/2006/main" noChangeAspect="1"/>
             </wp:cNvGraphicFramePr>
@@ -1621,7 +1877,7 @@
               <a:graphicData uri="http://schemas.openxmlformats.org/drawingml/2006/picture">
                 <pic:pic xmlns:pic="http://schemas.openxmlformats.org/drawingml/2006/picture">
                   <pic:nvPicPr>
-                    <pic:cNvPr id="624728417" name=""/>
+                    <pic:cNvPr id="277664321" name="Picture 1" descr="A screenshot of a computer&#10;&#10;Description automatically generated"/>
                     <pic:cNvPicPr/>
                   </pic:nvPicPr>
                   <pic:blipFill>
@@ -1633,7 +1889,7 @@
                   <pic:spPr>
                     <a:xfrm>
                       <a:off x="0" y="0"/>
-                      <a:ext cx="5943600" cy="3343275"/>
+                      <a:ext cx="5943600" cy="3622040"/>
                     </a:xfrm>
                     <a:prstGeom prst="rect">
                       <a:avLst/>
@@ -1648,121 +1904,6 @@
     </w:p>
     <w:p>
       <w:pPr>
-        <w:pStyle w:val="ListParagraph"/>
-        <w:numPr>
-          <w:ilvl w:val="0"/>
-          <w:numId w:val="4"/>
-        </w:numPr>
-        <w:rPr>
-          <w:lang w:val="ru-RU"/>
-        </w:rPr>
-      </w:pPr>
-      <w:r>
-        <w:rPr>
-          <w:lang w:val="ru-RU"/>
-        </w:rPr>
-        <w:t>Результат должен выглядеть так.</w:t>
-      </w:r>
-    </w:p>
-    <w:p>
-      <w:pPr>
-        <w:pStyle w:val="ListParagraph"/>
-        <w:rPr>
-          <w:lang w:val="ru-RU"/>
-        </w:rPr>
-      </w:pPr>
-      <w:r>
-        <w:rPr>
-          <w:lang w:val="ru-RU"/>
-        </w:rPr>
-        <w:drawing>
-          <wp:inline distT="0" distB="0" distL="0" distR="0" wp14:anchorId="57120FBA" wp14:editId="1F670853">
-            <wp:extent cx="5943600" cy="2422525"/>
-            <wp:effectExtent l="0" t="0" r="0" b="0"/>
-            <wp:docPr id="594383645" name="Picture 1" descr="A screenshot of a computer&#10;&#10;Description automatically generated"/>
-            <wp:cNvGraphicFramePr>
-              <a:graphicFrameLocks xmlns:a="http://schemas.openxmlformats.org/drawingml/2006/main" noChangeAspect="1"/>
-            </wp:cNvGraphicFramePr>
-            <a:graphic xmlns:a="http://schemas.openxmlformats.org/drawingml/2006/main">
-              <a:graphicData uri="http://schemas.openxmlformats.org/drawingml/2006/picture">
-                <pic:pic xmlns:pic="http://schemas.openxmlformats.org/drawingml/2006/picture">
-                  <pic:nvPicPr>
-                    <pic:cNvPr id="594383645" name="Picture 1" descr="A screenshot of a computer&#10;&#10;Description automatically generated"/>
-                    <pic:cNvPicPr/>
-                  </pic:nvPicPr>
-                  <pic:blipFill>
-                    <a:blip r:embed="rId18"/>
-                    <a:stretch>
-                      <a:fillRect/>
-                    </a:stretch>
-                  </pic:blipFill>
-                  <pic:spPr>
-                    <a:xfrm>
-                      <a:off x="0" y="0"/>
-                      <a:ext cx="5943600" cy="2422525"/>
-                    </a:xfrm>
-                    <a:prstGeom prst="rect">
-                      <a:avLst/>
-                    </a:prstGeom>
-                  </pic:spPr>
-                </pic:pic>
-              </a:graphicData>
-            </a:graphic>
-          </wp:inline>
-        </w:drawing>
-      </w:r>
-    </w:p>
-    <w:p>
-      <w:pPr>
-        <w:pStyle w:val="ListParagraph"/>
-        <w:rPr>
-          <w:lang w:val="ru-RU"/>
-        </w:rPr>
-      </w:pPr>
-      <w:r>
-        <w:rPr>
-          <w:lang w:val="ru-RU"/>
-        </w:rPr>
-        <w:lastRenderedPageBreak/>
-        <w:drawing>
-          <wp:inline distT="0" distB="0" distL="0" distR="0" wp14:anchorId="70002594" wp14:editId="30B4288C">
-            <wp:extent cx="5943600" cy="3344545"/>
-            <wp:effectExtent l="0" t="0" r="0" b="8255"/>
-            <wp:docPr id="15224283" name="Picture 1" descr="A screenshot of a computer&#10;&#10;Description automatically generated"/>
-            <wp:cNvGraphicFramePr>
-              <a:graphicFrameLocks xmlns:a="http://schemas.openxmlformats.org/drawingml/2006/main" noChangeAspect="1"/>
-            </wp:cNvGraphicFramePr>
-            <a:graphic xmlns:a="http://schemas.openxmlformats.org/drawingml/2006/main">
-              <a:graphicData uri="http://schemas.openxmlformats.org/drawingml/2006/picture">
-                <pic:pic xmlns:pic="http://schemas.openxmlformats.org/drawingml/2006/picture">
-                  <pic:nvPicPr>
-                    <pic:cNvPr id="15224283" name="Picture 1" descr="A screenshot of a computer&#10;&#10;Description automatically generated"/>
-                    <pic:cNvPicPr/>
-                  </pic:nvPicPr>
-                  <pic:blipFill>
-                    <a:blip r:embed="rId19"/>
-                    <a:stretch>
-                      <a:fillRect/>
-                    </a:stretch>
-                  </pic:blipFill>
-                  <pic:spPr>
-                    <a:xfrm>
-                      <a:off x="0" y="0"/>
-                      <a:ext cx="5943600" cy="3344545"/>
-                    </a:xfrm>
-                    <a:prstGeom prst="rect">
-                      <a:avLst/>
-                    </a:prstGeom>
-                  </pic:spPr>
-                </pic:pic>
-              </a:graphicData>
-            </a:graphic>
-          </wp:inline>
-        </w:drawing>
-      </w:r>
-    </w:p>
-    <w:p>
-      <w:pPr>
         <w:rPr>
           <w:sz w:val="28"/>
           <w:szCs w:val="28"/>
@@ -1853,22 +1994,123 @@
         </w:rPr>
         <w:t xml:space="preserve">использует стандарт </w:t>
       </w:r>
-      <w:hyperlink r:id="rId20" w:history="1">
-        <w:r>
-          <w:rPr>
-            <w:rStyle w:val="Hyperlink"/>
-            <w:lang w:val="en-US"/>
-          </w:rPr>
-          <w:t>TR</w:t>
-        </w:r>
-        <w:r>
-          <w:rPr>
-            <w:rStyle w:val="Hyperlink"/>
-            <w:lang w:val="ru-RU"/>
-          </w:rPr>
-          <w:t>-069</w:t>
-        </w:r>
-      </w:hyperlink>
+      <w:r>
+        <w:fldChar w:fldCharType="begin"/>
+      </w:r>
+      <w:r>
+        <w:instrText>HYPERLINK</w:instrText>
+      </w:r>
+      <w:r>
+        <w:rPr>
+          <w:lang w:val="ru-RU"/>
+        </w:rPr>
+        <w:instrText xml:space="preserve"> "</w:instrText>
+      </w:r>
+      <w:r>
+        <w:instrText>https</w:instrText>
+      </w:r>
+      <w:r>
+        <w:rPr>
+          <w:lang w:val="ru-RU"/>
+        </w:rPr>
+        <w:instrText>://</w:instrText>
+      </w:r>
+      <w:r>
+        <w:instrText>cwmp</w:instrText>
+      </w:r>
+      <w:r>
+        <w:rPr>
+          <w:lang w:val="ru-RU"/>
+        </w:rPr>
+        <w:instrText>-</w:instrText>
+      </w:r>
+      <w:r>
+        <w:instrText>data</w:instrText>
+      </w:r>
+      <w:r>
+        <w:rPr>
+          <w:lang w:val="ru-RU"/>
+        </w:rPr>
+        <w:instrText>-</w:instrText>
+      </w:r>
+      <w:r>
+        <w:instrText>models</w:instrText>
+      </w:r>
+      <w:r>
+        <w:rPr>
+          <w:lang w:val="ru-RU"/>
+        </w:rPr>
+        <w:instrText>.</w:instrText>
+      </w:r>
+      <w:r>
+        <w:instrText>broadband</w:instrText>
+      </w:r>
+      <w:r>
+        <w:rPr>
+          <w:lang w:val="ru-RU"/>
+        </w:rPr>
+        <w:instrText>-</w:instrText>
+      </w:r>
+      <w:r>
+        <w:instrText>forum</w:instrText>
+      </w:r>
+      <w:r>
+        <w:rPr>
+          <w:lang w:val="ru-RU"/>
+        </w:rPr>
+        <w:instrText>.</w:instrText>
+      </w:r>
+      <w:r>
+        <w:instrText>org</w:instrText>
+      </w:r>
+      <w:r>
+        <w:rPr>
+          <w:lang w:val="ru-RU"/>
+        </w:rPr>
+        <w:instrText>/</w:instrText>
+      </w:r>
+      <w:r>
+        <w:instrText>tr</w:instrText>
+      </w:r>
+      <w:r>
+        <w:rPr>
+          <w:lang w:val="ru-RU"/>
+        </w:rPr>
+        <w:instrText>-069-1-0-0.</w:instrText>
+      </w:r>
+      <w:r>
+        <w:instrText>html</w:instrText>
+      </w:r>
+      <w:r>
+        <w:rPr>
+          <w:lang w:val="ru-RU"/>
+        </w:rPr>
+        <w:instrText>"</w:instrText>
+      </w:r>
+      <w:r>
+        <w:fldChar w:fldCharType="separate"/>
+      </w:r>
+      <w:r>
+        <w:rPr>
+          <w:rStyle w:val="Hyperlink"/>
+          <w:lang w:val="en-US"/>
+        </w:rPr>
+        <w:t>TR</w:t>
+      </w:r>
+      <w:r>
+        <w:rPr>
+          <w:rStyle w:val="Hyperlink"/>
+          <w:lang w:val="ru-RU"/>
+        </w:rPr>
+        <w:t>-069</w:t>
+      </w:r>
+      <w:r>
+        <w:rPr>
+          <w:rStyle w:val="Hyperlink"/>
+          <w:lang w:val="ru-RU"/>
+        </w:rPr>
+        <w:fldChar w:fldCharType="end"/>
+      </w:r>
       <w:r>
         <w:rPr>
           <w:lang w:val="ru-RU"/>
@@ -1881,7 +2123,7 @@
         </w:rPr>
         <w:t xml:space="preserve">или </w:t>
       </w:r>
-      <w:hyperlink r:id="rId21" w:history="1">
+      <w:hyperlink r:id="rId18" w:history="1">
         <w:r>
           <w:rPr>
             <w:rStyle w:val="Hyperlink"/>
@@ -2010,7 +2252,19 @@
         <w:rPr>
           <w:lang w:val="ru-RU"/>
         </w:rPr>
-        <w:t xml:space="preserve">Порт на стороне сервера – </w:t>
+        <w:t>Порт</w:t>
+      </w:r>
+      <w:r>
+        <w:rPr>
+          <w:lang w:val="ru-RU"/>
+        </w:rPr>
+        <w:t>ы</w:t>
+      </w:r>
+      <w:r>
+        <w:rPr>
+          <w:lang w:val="ru-RU"/>
+        </w:rPr>
+        <w:t xml:space="preserve"> на стороне сервера – </w:t>
       </w:r>
       <w:r>
         <w:rPr>
@@ -2019,6 +2273,14 @@
           <w:lang w:val="ru-RU"/>
         </w:rPr>
         <w:t>7547</w:t>
+      </w:r>
+      <w:r>
+        <w:rPr>
+          <w:b/>
+          <w:bCs/>
+          <w:lang w:val="ru-RU"/>
+        </w:rPr>
+        <w:t>, 7557, 7567</w:t>
       </w:r>
     </w:p>
     <w:p>
@@ -2175,7 +2437,55 @@
         <w:rPr>
           <w:lang w:val="ru-RU"/>
         </w:rPr>
-        <w:t>Ручной режим (нужно заполнить соответствующие поля)</w:t>
+        <w:t>Включено (</w:t>
+      </w:r>
+      <w:r>
+        <w:rPr>
+          <w:lang w:val="ru-RU"/>
+        </w:rPr>
+        <w:t xml:space="preserve">ожидает информацию от </w:t>
+      </w:r>
+      <w:r>
+        <w:rPr>
+          <w:lang w:val="en-US"/>
+        </w:rPr>
+        <w:t>DHCP</w:t>
+      </w:r>
+      <w:r>
+        <w:rPr>
+          <w:lang w:val="ru-RU"/>
+        </w:rPr>
+        <w:t xml:space="preserve"> </w:t>
+      </w:r>
+      <w:r>
+        <w:rPr>
+          <w:lang w:val="ru-RU"/>
+        </w:rPr>
+        <w:t xml:space="preserve">сервера в опции </w:t>
+      </w:r>
+      <w:r>
+        <w:rPr>
+          <w:lang w:val="ru-RU"/>
+        </w:rPr>
+        <w:t>43</w:t>
+      </w:r>
+      <w:r>
+        <w:rPr>
+          <w:lang w:val="ru-RU"/>
+        </w:rPr>
+        <w:t xml:space="preserve">, но если ее нет, то использует поле </w:t>
+      </w:r>
+      <w:r>
+        <w:rPr>
+          <w:lang w:val="ru-RU"/>
+        </w:rPr>
+        <w:t>Адрес ACS</w:t>
+      </w:r>
+      <w:r>
+        <w:rPr>
+          <w:lang w:val="ru-RU"/>
+        </w:rPr>
+        <w:t>)</w:t>
       </w:r>
     </w:p>
     <w:p>
@@ -2246,6 +2556,70 @@
     </w:p>
     <w:p>
       <w:pPr>
+        <w:pStyle w:val="ListParagraph"/>
+        <w:numPr>
+          <w:ilvl w:val="0"/>
+          <w:numId w:val="7"/>
+        </w:numPr>
+        <w:rPr>
+          <w:lang w:val="ru-RU"/>
+        </w:rPr>
+      </w:pPr>
+      <w:r>
+        <w:rPr>
+          <w:lang w:val="ru-RU"/>
+        </w:rPr>
+        <w:t xml:space="preserve">Использовать статический адрес </w:t>
+      </w:r>
+      <w:proofErr w:type="spellStart"/>
+      <w:r>
+        <w:rPr>
+          <w:lang w:val="en-US"/>
+        </w:rPr>
+        <w:t>acs</w:t>
+      </w:r>
+      <w:proofErr w:type="spellEnd"/>
+      <w:r>
+        <w:rPr>
+          <w:lang w:val="ru-RU"/>
+        </w:rPr>
+        <w:t xml:space="preserve"> </w:t>
+      </w:r>
+      <w:proofErr w:type="spellStart"/>
+      <w:r>
+        <w:rPr>
+          <w:lang w:val="en-US"/>
+        </w:rPr>
+        <w:t>url</w:t>
+      </w:r>
+      <w:proofErr w:type="spellEnd"/>
+      <w:r>
+        <w:rPr>
+          <w:lang w:val="ru-RU"/>
+        </w:rPr>
+        <w:t xml:space="preserve"> (</w:t>
+      </w:r>
+      <w:r>
+        <w:rPr>
+          <w:lang w:val="ru-RU"/>
+        </w:rPr>
+        <w:t xml:space="preserve">только поле </w:t>
+      </w:r>
+      <w:r>
+        <w:rPr>
+          <w:lang w:val="ru-RU"/>
+        </w:rPr>
+        <w:t>Адрес ACS</w:t>
+      </w:r>
+      <w:r>
+        <w:rPr>
+          <w:lang w:val="ru-RU"/>
+        </w:rPr>
+        <w:t>)</w:t>
+      </w:r>
+    </w:p>
+    <w:p>
+      <w:pPr>
         <w:rPr>
           <w:lang w:val="ru-RU"/>
         </w:rPr>
@@ -2266,20 +2640,26 @@
         <w:rPr>
           <w:lang w:val="ru-RU"/>
         </w:rPr>
-        <w:t>. Пресеты – это триггеры, которые срабатывают по неким условиям. Пресеты могут выполняться по условию, по расписанию или по событию. Их можно объединять в группы. Порядок выполнения зависит от веса. Чем вес меньше, тем раньше выполнится правило (при прочих равных).</w:t>
-      </w:r>
-    </w:p>
-    <w:p>
-      <w:pPr>
-        <w:rPr>
-          <w:lang w:val="ru-RU"/>
-        </w:rPr>
-      </w:pPr>
+        <w:t xml:space="preserve">. Пресеты – это триггеры, которые срабатывают по неким условиям. Пресеты могут выполняться по условию, по расписанию или по событию. Их можно объединять в группы. </w:t>
+      </w:r>
       <w:r>
         <w:rPr>
           <w:lang w:val="ru-RU"/>
         </w:rPr>
         <w:lastRenderedPageBreak/>
+        <w:t>Порядок выполнения зависит от веса. Чем вес меньше, тем раньше выполнится правило (при прочих равных).</w:t>
+      </w:r>
+    </w:p>
+    <w:p>
+      <w:pPr>
+        <w:rPr>
+          <w:lang w:val="ru-RU"/>
+        </w:rPr>
+      </w:pPr>
+      <w:r>
+        <w:rPr>
+          <w:lang w:val="ru-RU"/>
+        </w:rPr>
         <w:t xml:space="preserve">При срабатывании пресета, выполняется действие определенное в поле </w:t>
       </w:r>
       <w:r>
@@ -2292,34 +2672,20 @@
         <w:rPr>
           <w:lang w:val="ru-RU"/>
         </w:rPr>
-        <w:t xml:space="preserve">. </w:t>
+        <w:t xml:space="preserve">. Провиженинг скрипты могу быть встроенными в </w:t>
       </w:r>
       <w:proofErr w:type="spellStart"/>
       <w:r>
         <w:rPr>
-          <w:lang w:val="ru-RU"/>
-        </w:rPr>
-        <w:t>Провиженинг</w:t>
+          <w:lang w:val="en-US"/>
+        </w:rPr>
+        <w:t>GenieACS</w:t>
       </w:r>
       <w:proofErr w:type="spellEnd"/>
       <w:r>
         <w:rPr>
           <w:lang w:val="ru-RU"/>
         </w:rPr>
-        <w:t xml:space="preserve"> скрипты могу быть встроенными в </w:t>
-      </w:r>
-      <w:proofErr w:type="spellStart"/>
-      <w:r>
-        <w:rPr>
-          <w:lang w:val="en-US"/>
-        </w:rPr>
-        <w:t>GenieACS</w:t>
-      </w:r>
-      <w:proofErr w:type="spellEnd"/>
-      <w:r>
-        <w:rPr>
-          <w:lang w:val="ru-RU"/>
-        </w:rPr>
         <w:t xml:space="preserve"> </w:t>
       </w:r>
       <w:r>
@@ -2363,16 +2729,8 @@
         <w:rPr>
           <w:lang w:val="ru-RU"/>
         </w:rPr>
-        <w:t xml:space="preserve">) </w:t>
-      </w:r>
-      <w:proofErr w:type="spellStart"/>
-      <w:r>
-        <w:rPr>
-          <w:lang w:val="ru-RU"/>
-        </w:rPr>
-        <w:t>wive_new</w:t>
-      </w:r>
-      <w:proofErr w:type="spellEnd"/>
+        <w:t>) wive_new</w:t>
+      </w:r>
       <w:r>
         <w:rPr>
           <w:lang w:val="ru-RU"/>
@@ -2492,14 +2850,12 @@
         </w:rPr>
         <w:t xml:space="preserve">Пресеты из группы </w:t>
       </w:r>
-      <w:proofErr w:type="spellStart"/>
       <w:r>
         <w:rPr>
           <w:lang w:val="en-US"/>
         </w:rPr>
         <w:t>wive</w:t>
       </w:r>
-      <w:proofErr w:type="spellEnd"/>
       <w:r>
         <w:rPr>
           <w:lang w:val="ru-RU"/>
@@ -2591,7 +2947,7 @@
           <w:lang w:val="ru-RU"/>
         </w:rPr>
       </w:pPr>
-      <w:hyperlink r:id="rId22" w:history="1">
+      <w:hyperlink r:id="rId19" w:history="1">
         <w:r>
           <w:rPr>
             <w:rStyle w:val="Hyperlink"/>
@@ -2607,7 +2963,7 @@
           <w:lang w:val="ru-RU"/>
         </w:rPr>
       </w:pPr>
-      <w:hyperlink r:id="rId23" w:history="1">
+      <w:hyperlink r:id="rId20" w:history="1">
         <w:r>
           <w:rPr>
             <w:rStyle w:val="Hyperlink"/>
@@ -2629,7 +2985,7 @@
           <w:lang w:val="ru-RU"/>
         </w:rPr>
       </w:pPr>
-      <w:hyperlink r:id="rId24" w:history="1">
+      <w:hyperlink r:id="rId21" w:history="1">
         <w:r>
           <w:rPr>
             <w:rStyle w:val="Hyperlink"/>
@@ -2651,7 +3007,7 @@
           <w:lang w:val="ru-RU"/>
         </w:rPr>
       </w:pPr>
-      <w:hyperlink r:id="rId25" w:history="1">
+      <w:hyperlink r:id="rId22" w:history="1">
         <w:r>
           <w:rPr>
             <w:rStyle w:val="Hyperlink"/>
@@ -3803,7 +4159,6 @@
   <w:style w:type="character" w:default="1" w:styleId="DefaultParagraphFont">
     <w:name w:val="Default Paragraph Font"/>
     <w:uiPriority w:val="1"/>
-    <w:semiHidden/>
     <w:unhideWhenUsed/>
   </w:style>
   <w:style w:type="table" w:default="1" w:styleId="TableNormal">

</xml_diff>